<commit_message>
Andere/Bessere Berechnung der Heatmapqualität
</commit_message>
<xml_diff>
--- a/Projektbeschreibung.docx
+++ b/Projektbeschreibung.docx
@@ -3,16 +3,13 @@
 <w:document xmlns:wpc="http://schemas.microsoft.com/office/word/2010/wordprocessingCanvas" xmlns:cx="http://schemas.microsoft.com/office/drawing/2014/chartex" xmlns:cx1="http://schemas.microsoft.com/office/drawing/2015/9/8/chartex" xmlns:cx2="http://schemas.microsoft.com/office/drawing/2015/10/21/chartex" xmlns:cx3="http://schemas.microsoft.com/office/drawing/2016/5/9/chartex" xmlns:cx4="http://schemas.microsoft.com/office/drawing/2016/5/10/chartex" xmlns:cx5="http://schemas.microsoft.com/office/drawing/2016/5/11/chartex" xmlns:cx6="http://schemas.microsoft.com/office/drawing/2016/5/12/chartex" xmlns:cx7="http://schemas.microsoft.com/office/drawing/2016/5/13/chartex" xmlns:cx8="http://schemas.microsoft.com/office/drawing/2016/5/14/chartex" xmlns:mc="http://schemas.openxmlformats.org/markup-compatibility/2006" xmlns:aink="http://schemas.microsoft.com/office/drawing/2016/ink" xmlns:am3d="http://schemas.microsoft.com/office/drawing/2017/model3d" xmlns:o="urn:schemas-microsoft-com:office:office" xmlns:oel="http://schemas.microsoft.com/office/2019/extlst" xmlns:r="http://schemas.openxmlformats.org/officeDocument/2006/relationships" xmlns:m="http://schemas.openxmlformats.org/officeDocument/2006/math" xmlns:v="urn:schemas-microsoft-com:vml" xmlns:wp14="http://schemas.microsoft.com/office/word/2010/wordprocessingDrawing" xmlns:wp="http://schemas.openxmlformats.org/drawingml/2006/wordprocessingDrawing" xmlns:w10="urn:schemas-microsoft-com:office:word" xmlns:w="http://schemas.openxmlformats.org/wordprocessingml/2006/main" xmlns:w14="http://schemas.microsoft.com/office/word/2010/wordml" xmlns:w15="http://schemas.microsoft.com/office/word/2012/wordml" xmlns:w16cex="http://schemas.microsoft.com/office/word/2018/wordml/cex" xmlns:w16cid="http://schemas.microsoft.com/office/word/2016/wordml/cid" xmlns:w16="http://schemas.microsoft.com/office/word/2018/wordml" xmlns:w16du="http://schemas.microsoft.com/office/word/2023/wordml/word16du" xmlns:w16sdtdh="http://schemas.microsoft.com/office/word/2020/wordml/sdtdatahash" xmlns:w16se="http://schemas.microsoft.com/office/word/2015/wordml/symex" xmlns:wpg="http://schemas.microsoft.com/office/word/2010/wordprocessingGroup" xmlns:wpi="http://schemas.microsoft.com/office/word/2010/wordprocessingInk" xmlns:wne="http://schemas.microsoft.com/office/word/2006/wordml" xmlns:wps="http://schemas.microsoft.com/office/word/2010/wordprocessingShape" mc:Ignorable="w14 w15 w16se w16cid w16 w16cex w16sdtdh w16du wp14">
   <w:body>
     <w:p>
-      <w:pPr>
-        <w:rPr>
-          <w:lang w:val="en-US"/>
-        </w:rPr>
-      </w:pPr>
-      <w:r>
-        <w:rPr>
-          <w:lang w:val="en-US"/>
-        </w:rPr>
-        <w:t>Heatmap-Creator:</w:t>
+      <w:proofErr w:type="spellStart"/>
+      <w:r>
+        <w:t>Heatmap</w:t>
+      </w:r>
+      <w:proofErr w:type="spellEnd"/>
+      <w:r>
+        <w:t>-Creator:</w:t>
       </w:r>
     </w:p>
     <w:p>
@@ -20,17 +17,224 @@
         <w:t xml:space="preserve">Windows Applikation, welche die Messdaten </w:t>
       </w:r>
       <w:r>
-        <w:t xml:space="preserve">des Device-Locator empfängt und verarbeitet. Das Programm öffnet einen UDP-Socket, auf welchem die Datenpakete empfangen werden können, die der Device-Locator sendet. Diese werden dann entsprechend verarbeitet, um den Nutzer grafisch dargestellt zu werden per einem einfachen GUI. Das GUI ist ein Fenster mit ein paar Knöpfen und einer Darstellung des Raumes. Es gibt 2 Modi, einmal in welchem die Messpunkte als Farbpunkte in der entsprechenden Position im Raum angezeigt werden und einen Modus, in welchem eine Heatmap angezeigt wird, welche die Wahrscheinlichkeit anzeigt, wo sich der Sender befindet. </w:t>
+        <w:t xml:space="preserve">des Device-Locator empfängt und verarbeitet. </w:t>
       </w:r>
     </w:p>
     <w:p>
       <w:r>
-        <w:t>Device-Locator:</w:t>
+        <w:t xml:space="preserve">Die Applikation </w:t>
+      </w:r>
+      <w:r>
+        <w:t>öffnet ein Fenster mit einem GUI und einer Visualisierung.</w:t>
+      </w:r>
+      <w:r>
+        <w:t xml:space="preserve"> Links sind </w:t>
+      </w:r>
+      <w:r>
+        <w:t>Buttons,</w:t>
+      </w:r>
+      <w:r>
+        <w:t xml:space="preserve"> mit welchen man verschiedene Parameter verändern kann oder bestimmte Funktionen ausführen kann. </w:t>
+      </w:r>
+      <w:r>
+        <w:t xml:space="preserve">Rechts ist eine Visualisierung der Messpunkte, </w:t>
+      </w:r>
+      <w:proofErr w:type="spellStart"/>
+      <w:r>
+        <w:t>Heatmaps</w:t>
+      </w:r>
+      <w:proofErr w:type="spellEnd"/>
+      <w:r>
+        <w:t xml:space="preserve"> und dem Raumlayout.</w:t>
+      </w:r>
+      <w:r>
+        <w:t xml:space="preserve"> Ein blau blinkendes Rechteck zeigt die Position des aktuellen Messpunktes an. Man kann die Position per Mausklick ändern oder über die Steuersignale die der esp32 sendet.</w:t>
+      </w:r>
+      <w:r>
+        <w:t xml:space="preserve"> Links oben werden 2 Werte angezeigt. Der </w:t>
+      </w:r>
+      <w:r>
+        <w:t>linke Wert</w:t>
+      </w:r>
+      <w:r>
+        <w:t xml:space="preserve"> zeigt die Signalstärke des ausgewählten Messpunktes</w:t>
+      </w:r>
+      <w:r>
+        <w:t xml:space="preserve">, der aktuellen </w:t>
+      </w:r>
+      <w:proofErr w:type="spellStart"/>
+      <w:r>
+        <w:t>Heatmap</w:t>
+      </w:r>
+      <w:proofErr w:type="spellEnd"/>
+      <w:r>
+        <w:t xml:space="preserve"> an</w:t>
+      </w:r>
+      <w:r>
+        <w:t>.</w:t>
+      </w:r>
+      <w:r>
+        <w:t xml:space="preserve"> Der rechte Wert gibt die „Qualität“ der aktuellen </w:t>
+      </w:r>
+      <w:proofErr w:type="spellStart"/>
+      <w:r>
+        <w:t>Heatmap</w:t>
+      </w:r>
+      <w:proofErr w:type="spellEnd"/>
+      <w:r>
+        <w:t xml:space="preserve"> an. Mit dem ersten Button kann man zwischen der Datenpunkt- und der </w:t>
+      </w:r>
+      <w:proofErr w:type="spellStart"/>
+      <w:r>
+        <w:t>Heatmapansicht</w:t>
+      </w:r>
+      <w:proofErr w:type="spellEnd"/>
+      <w:r>
+        <w:t xml:space="preserve"> wechseln. </w:t>
+      </w:r>
+      <w:r>
+        <w:t>Der nächste Button „</w:t>
+      </w:r>
+      <w:proofErr w:type="spellStart"/>
+      <w:r>
+        <w:t>Heatmap</w:t>
+      </w:r>
+      <w:proofErr w:type="spellEnd"/>
+      <w:r>
+        <w:t xml:space="preserve"> gen.“ berechnet alle </w:t>
+      </w:r>
+      <w:proofErr w:type="spellStart"/>
+      <w:r>
+        <w:t>Heatmaps</w:t>
+      </w:r>
+      <w:proofErr w:type="spellEnd"/>
+      <w:r>
+        <w:t xml:space="preserve"> aus den aktuellen Messpunkten</w:t>
+      </w:r>
+      <w:r>
+        <w:t>.</w:t>
+      </w:r>
+      <w:r>
+        <w:t xml:space="preserve"> Der Button „</w:t>
+      </w:r>
+      <w:proofErr w:type="spellStart"/>
+      <w:r>
+        <w:t>Loeschen</w:t>
+      </w:r>
+      <w:proofErr w:type="spellEnd"/>
+      <w:r>
+        <w:t xml:space="preserve">“ entfernt alle Messpunkte. </w:t>
+      </w:r>
+      <w:r>
+        <w:t>Der Button</w:t>
+      </w:r>
+      <w:r>
+        <w:t xml:space="preserve"> „Speichern“ speichert die aktuellen Messpunkte in einer Datei mit dem aktuellen Zeitstempel. </w:t>
+      </w:r>
+      <w:r>
+        <w:t>Der Button „Laden“</w:t>
+      </w:r>
+      <w:r>
+        <w:t xml:space="preserve"> </w:t>
+      </w:r>
+      <w:r>
+        <w:t>lädt eine Datei mit dem Namen „</w:t>
+      </w:r>
+      <w:proofErr w:type="spellStart"/>
+      <w:r>
+        <w:t>heatmap</w:t>
+      </w:r>
+      <w:proofErr w:type="spellEnd"/>
+      <w:r>
+        <w:t xml:space="preserve">“ und generiert alle </w:t>
+      </w:r>
+      <w:r>
+        <w:t>Messpunkte,</w:t>
+      </w:r>
+      <w:r>
+        <w:t xml:space="preserve"> die in dieser gespeichert waren. </w:t>
+      </w:r>
+      <w:r>
+        <w:t>Der nächste Button wechselt die aktuellen Messpunktindexe durch, welche durch die Anzeigefunktionen gebraucht werden.</w:t>
+      </w:r>
+      <w:r>
+        <w:t xml:space="preserve"> Der nächste Button legt fest, ob das Programm einen empfangenen Messpunkt als </w:t>
+      </w:r>
+      <w:r>
+        <w:t xml:space="preserve">neuen an der aktuellen Position hinzufügen soll oder ob diese zur Suche benutzt werden. Der Wert und die 2 </w:t>
+      </w:r>
+      <w:r>
+        <w:t>Knöpfe,</w:t>
+      </w:r>
+      <w:r>
+        <w:t xml:space="preserve"> um diesen zu erhöhen/verringern ist dazu da, um die generierte </w:t>
+      </w:r>
+      <w:proofErr w:type="spellStart"/>
+      <w:r>
+        <w:t>Suchheatmap</w:t>
+      </w:r>
+      <w:proofErr w:type="spellEnd"/>
+      <w:r>
+        <w:t xml:space="preserve"> anzupassen. Die </w:t>
+      </w:r>
+      <w:proofErr w:type="spellStart"/>
+      <w:r>
+        <w:t>Suchheatmap</w:t>
+      </w:r>
+      <w:proofErr w:type="spellEnd"/>
+      <w:r>
+        <w:t xml:space="preserve"> visualisiert die Wahrscheinlichkeit, dass der esp32 sich an der entsprechenden Position befindet, mit höheren Werten, kann man geringere Wahrscheinlichkeiten weniger intensiv darstellen, womit man besser erkennen kann, wo das Gerät sich wahrscheinlich befindet (es dient nur für die bessere Visualisierung). Der nächste Button legt fest, ob nur die aktuelle </w:t>
+      </w:r>
+      <w:proofErr w:type="spellStart"/>
+      <w:r>
+        <w:t>Heatmap</w:t>
+      </w:r>
+      <w:proofErr w:type="spellEnd"/>
+      <w:r>
+        <w:t xml:space="preserve"> zur Suche benutzt wird oder alle </w:t>
+      </w:r>
+      <w:proofErr w:type="spellStart"/>
+      <w:r>
+        <w:t>Heatmaps</w:t>
+      </w:r>
+      <w:proofErr w:type="spellEnd"/>
+      <w:r>
+        <w:t xml:space="preserve">. Der Button „Gewichtung an/aus“ legt fest, ob qualitativ hochwertigere </w:t>
+      </w:r>
+      <w:proofErr w:type="spellStart"/>
+      <w:r>
+        <w:t>Heatmaps</w:t>
+      </w:r>
+      <w:proofErr w:type="spellEnd"/>
+      <w:r>
+        <w:t xml:space="preserve"> mehr in die Positionsbestimmung mit einberechnet, werden sollen oder nicht. Diese Option kann zu besseren Ergebnissen führen, falls es qualitativ schlechte </w:t>
+      </w:r>
+      <w:proofErr w:type="spellStart"/>
+      <w:r>
+        <w:t>Heatmaps</w:t>
+      </w:r>
+      <w:proofErr w:type="spellEnd"/>
+      <w:r>
+        <w:t xml:space="preserve"> gibt. </w:t>
       </w:r>
     </w:p>
     <w:p>
       <w:r>
-        <w:t>Ein Esp32 Programm, welches Messdaten mehrerer WLAN-Signale per UDP-Pakete an einen Server schicken kann. Das Programm liest die GPIO-Pins des Esp32 ein und führt entsprechende Funktionen aus. Die erste Funktion ist es von alle eingetragenen WLAN-Signale die Signalstärke zu messen und per UDP and einen Server zu schicken. Zwei andere Funktionen sind, Steuerdaten zu senden, welche dem Server mitteilen, wo der Sender sich im Raum befindet. Die letzte Funktion ist es, eine statistische Analyze der Signalstärken zu machen und diese zu senden. Aktuell wird nur der Median Wert mehrerer Messungen unterstützt.</w:t>
+        <w:t>Device-Locator:</w:t>
+      </w:r>
+    </w:p>
+    <w:p>
+      <w:r>
+        <w:t>Ein Esp32 Programm, welches Messdaten</w:t>
+      </w:r>
+      <w:r>
+        <w:t xml:space="preserve"> und Steuersignale </w:t>
+      </w:r>
+      <w:r>
+        <w:t>verschicket und</w:t>
+      </w:r>
+      <w:r>
+        <w:t xml:space="preserve"> per Netzwerk konfiguriert werden kann.</w:t>
       </w:r>
     </w:p>
     <w:sectPr>

</xml_diff>

<commit_message>
Glyph Triangulation (Anfang) und Projektbeschreibung
</commit_message>
<xml_diff>
--- a/Projektbeschreibung.docx
+++ b/Projektbeschreibung.docx
@@ -237,6 +237,281 @@
         <w:t xml:space="preserve"> per Netzwerk konfiguriert werden kann.</w:t>
       </w:r>
     </w:p>
+    <w:p/>
+    <w:p/>
+    <w:p/>
+    <w:p/>
+    <w:p/>
+    <w:p/>
+    <w:p/>
+    <w:p/>
+    <w:p/>
+    <w:p/>
+    <w:p/>
+    <w:p>
+      <w:r>
+        <w:lastRenderedPageBreak/>
+        <w:t xml:space="preserve">Messungen: </w:t>
+      </w:r>
+    </w:p>
+    <w:p>
+      <w:r>
+        <w:t>Stationäre Messungen durchführen und Daten plotten</w:t>
+      </w:r>
+      <w:r>
+        <w:t>, Software muss noch Listen von Datenpunkten aufnehmen können.</w:t>
+      </w:r>
+      <w:r>
+        <w:t xml:space="preserve"> Daten aufnehmen, ohne dass eine Person </w:t>
+      </w:r>
+      <w:r>
+        <w:t>nebendran</w:t>
+      </w:r>
+      <w:r>
+        <w:t xml:space="preserve"> steht und einmal mit</w:t>
+      </w:r>
+      <w:r>
+        <w:t>,</w:t>
+      </w:r>
+      <w:r>
+        <w:t xml:space="preserve"> </w:t>
+      </w:r>
+      <w:r>
+        <w:t>testen,</w:t>
+      </w:r>
+      <w:r>
+        <w:t xml:space="preserve"> ob es Veränderungen gibt.</w:t>
+      </w:r>
+      <w:r>
+        <w:t xml:space="preserve"> Statistik einlesen/wiederholen</w:t>
+      </w:r>
+      <w:r>
+        <w:t xml:space="preserve"> und </w:t>
+      </w:r>
+      <w:r>
+        <w:t>prüfen,</w:t>
+      </w:r>
+      <w:r>
+        <w:t xml:space="preserve"> ob es Zusammenhänge in den Daten gibt</w:t>
+      </w:r>
+      <w:r>
+        <w:t>,</w:t>
+      </w:r>
+      <w:r>
+        <w:t xml:space="preserve"> die man nutzen kann.</w:t>
+      </w:r>
+    </w:p>
+    <w:p/>
+    <w:p>
+      <w:r>
+        <w:t>Positionierung:</w:t>
+      </w:r>
+    </w:p>
+    <w:p>
+      <w:r>
+        <w:t xml:space="preserve">Mehrere </w:t>
+      </w:r>
+      <w:proofErr w:type="spellStart"/>
+      <w:r>
+        <w:t>Routeranzahlen</w:t>
+      </w:r>
+      <w:proofErr w:type="spellEnd"/>
+      <w:r>
+        <w:t xml:space="preserve"> probieren mit aktuellem Aufbau und testen, ob es Vorteile bringt. </w:t>
+      </w:r>
+      <w:r>
+        <w:t xml:space="preserve">Dann verschiedene statistische Methoden testen, ob es Unterschiede macht. </w:t>
+      </w:r>
+      <w:r>
+        <w:t xml:space="preserve">Räumlichkeiten anpassen: freier Raum ohne Gegenstände, verschiedene </w:t>
+      </w:r>
+      <w:proofErr w:type="spellStart"/>
+      <w:r>
+        <w:t>Routerhöhen</w:t>
+      </w:r>
+      <w:proofErr w:type="spellEnd"/>
+      <w:r>
+        <w:t xml:space="preserve">, </w:t>
+      </w:r>
+      <w:r>
+        <w:t>blockierende Hindernisse in den Weg stellen, z.B. Schränke, dynamische Hindernisse.</w:t>
+      </w:r>
+    </w:p>
+    <w:p/>
+    <w:p>
+      <w:pPr>
+        <w:pStyle w:val="Listenabsatz"/>
+        <w:numPr>
+          <w:ilvl w:val="0"/>
+          <w:numId w:val="1"/>
+        </w:numPr>
+      </w:pPr>
+      <w:r>
+        <w:t>2</w:t>
+      </w:r>
+      <w:r>
+        <w:t xml:space="preserve"> Messpunkt</w:t>
+      </w:r>
+      <w:r>
+        <w:t>e</w:t>
+      </w:r>
+      <w:r>
+        <w:t>, Signalstär</w:t>
+      </w:r>
+      <w:r>
+        <w:t>k</w:t>
+      </w:r>
+      <w:r>
+        <w:t>e über Zeit -&gt; Plotten</w:t>
+      </w:r>
+    </w:p>
+    <w:p>
+      <w:pPr>
+        <w:pStyle w:val="Listenabsatz"/>
+        <w:numPr>
+          <w:ilvl w:val="0"/>
+          <w:numId w:val="1"/>
+        </w:numPr>
+      </w:pPr>
+      <w:r>
+        <w:t>Jetzt einen Gegenstand dazwischen, testen ob Veränderungen</w:t>
+      </w:r>
+    </w:p>
+    <w:p>
+      <w:pPr>
+        <w:pStyle w:val="Listenabsatz"/>
+        <w:numPr>
+          <w:ilvl w:val="0"/>
+          <w:numId w:val="1"/>
+        </w:numPr>
+      </w:pPr>
+      <w:r>
+        <w:t xml:space="preserve">1. 2. Im </w:t>
+      </w:r>
+      <w:proofErr w:type="spellStart"/>
+      <w:r>
+        <w:t>Aussenbereich</w:t>
+      </w:r>
+      <w:proofErr w:type="spellEnd"/>
+    </w:p>
+    <w:p>
+      <w:pPr>
+        <w:pStyle w:val="Listenabsatz"/>
+        <w:numPr>
+          <w:ilvl w:val="0"/>
+          <w:numId w:val="1"/>
+        </w:numPr>
+      </w:pPr>
+      <w:proofErr w:type="spellStart"/>
+      <w:r>
+        <w:t>Routeranzahl</w:t>
+      </w:r>
+      <w:proofErr w:type="spellEnd"/>
+      <w:r>
+        <w:t xml:space="preserve"> variieren und Punkte wiederholen</w:t>
+      </w:r>
+    </w:p>
+    <w:p>
+      <w:pPr>
+        <w:pStyle w:val="Listenabsatz"/>
+        <w:numPr>
+          <w:ilvl w:val="0"/>
+          <w:numId w:val="1"/>
+        </w:numPr>
+      </w:pPr>
+      <w:r>
+        <w:t>Mensch läuft durch</w:t>
+      </w:r>
+    </w:p>
+    <w:p>
+      <w:pPr>
+        <w:pStyle w:val="Listenabsatz"/>
+        <w:numPr>
+          <w:ilvl w:val="0"/>
+          <w:numId w:val="1"/>
+        </w:numPr>
+      </w:pPr>
+      <w:r>
+        <w:t xml:space="preserve">Alles zusammen von </w:t>
+      </w:r>
+      <w:proofErr w:type="gramStart"/>
+      <w:r>
+        <w:t>Oben</w:t>
+      </w:r>
+      <w:proofErr w:type="gramEnd"/>
+    </w:p>
+    <w:p/>
+    <w:p>
+      <w:pPr>
+        <w:pStyle w:val="Listenabsatz"/>
+        <w:numPr>
+          <w:ilvl w:val="0"/>
+          <w:numId w:val="1"/>
+        </w:numPr>
+      </w:pPr>
+      <w:r>
+        <w:t>Innenbereich keine Möbel</w:t>
+      </w:r>
+    </w:p>
+    <w:p>
+      <w:pPr>
+        <w:pStyle w:val="Listenabsatz"/>
+        <w:numPr>
+          <w:ilvl w:val="0"/>
+          <w:numId w:val="1"/>
+        </w:numPr>
+      </w:pPr>
+      <w:proofErr w:type="spellStart"/>
+      <w:r>
+        <w:t>Aussenbereich</w:t>
+      </w:r>
+      <w:proofErr w:type="spellEnd"/>
+    </w:p>
+    <w:p>
+      <w:pPr>
+        <w:pStyle w:val="Listenabsatz"/>
+        <w:numPr>
+          <w:ilvl w:val="0"/>
+          <w:numId w:val="1"/>
+        </w:numPr>
+      </w:pPr>
+      <w:r>
+        <w:t>Innenbereich mit Möbeln</w:t>
+      </w:r>
+    </w:p>
+    <w:p>
+      <w:pPr>
+        <w:pStyle w:val="Listenabsatz"/>
+        <w:numPr>
+          <w:ilvl w:val="0"/>
+          <w:numId w:val="1"/>
+        </w:numPr>
+      </w:pPr>
+      <w:r>
+        <w:t xml:space="preserve">Zielpunkte nahe Wand, </w:t>
+      </w:r>
+      <w:proofErr w:type="gramStart"/>
+      <w:r>
+        <w:t>Router,…</w:t>
+      </w:r>
+      <w:proofErr w:type="gramEnd"/>
+      <w:r>
+        <w:t xml:space="preserve"> auf Punkte 1. 2. 3.</w:t>
+      </w:r>
+    </w:p>
+    <w:p>
+      <w:pPr>
+        <w:pStyle w:val="Listenabsatz"/>
+        <w:numPr>
+          <w:ilvl w:val="0"/>
+          <w:numId w:val="1"/>
+        </w:numPr>
+      </w:pPr>
+      <w:r>
+        <w:t>Wie 1. Nur mehr Router</w:t>
+      </w:r>
+    </w:p>
+    <w:p/>
     <w:sectPr>
       <w:pgSz w:w="11906" w:h="16838"/>
       <w:pgMar w:top="1417" w:right="1417" w:bottom="1134" w:left="1417" w:header="708" w:footer="708" w:gutter="0"/>
@@ -245,6 +520,103 @@
     </w:sectPr>
   </w:body>
 </w:document>
+</file>
+
+<file path=word/numbering.xml><?xml version="1.0" encoding="utf-8"?>
+<w:numbering xmlns:wpc="http://schemas.microsoft.com/office/word/2010/wordprocessingCanvas" xmlns:cx="http://schemas.microsoft.com/office/drawing/2014/chartex" xmlns:cx1="http://schemas.microsoft.com/office/drawing/2015/9/8/chartex" xmlns:cx2="http://schemas.microsoft.com/office/drawing/2015/10/21/chartex" xmlns:cx3="http://schemas.microsoft.com/office/drawing/2016/5/9/chartex" xmlns:cx4="http://schemas.microsoft.com/office/drawing/2016/5/10/chartex" xmlns:cx5="http://schemas.microsoft.com/office/drawing/2016/5/11/chartex" xmlns:cx6="http://schemas.microsoft.com/office/drawing/2016/5/12/chartex" xmlns:cx7="http://schemas.microsoft.com/office/drawing/2016/5/13/chartex" xmlns:cx8="http://schemas.microsoft.com/office/drawing/2016/5/14/chartex" xmlns:mc="http://schemas.openxmlformats.org/markup-compatibility/2006" xmlns:aink="http://schemas.microsoft.com/office/drawing/2016/ink" xmlns:am3d="http://schemas.microsoft.com/office/drawing/2017/model3d" xmlns:o="urn:schemas-microsoft-com:office:office" xmlns:oel="http://schemas.microsoft.com/office/2019/extlst" xmlns:r="http://schemas.openxmlformats.org/officeDocument/2006/relationships" xmlns:m="http://schemas.openxmlformats.org/officeDocument/2006/math" xmlns:v="urn:schemas-microsoft-com:vml" xmlns:wp14="http://schemas.microsoft.com/office/word/2010/wordprocessingDrawing" xmlns:wp="http://schemas.openxmlformats.org/drawingml/2006/wordprocessingDrawing" xmlns:w10="urn:schemas-microsoft-com:office:word" xmlns:w="http://schemas.openxmlformats.org/wordprocessingml/2006/main" xmlns:w14="http://schemas.microsoft.com/office/word/2010/wordml" xmlns:w15="http://schemas.microsoft.com/office/word/2012/wordml" xmlns:w16cex="http://schemas.microsoft.com/office/word/2018/wordml/cex" xmlns:w16cid="http://schemas.microsoft.com/office/word/2016/wordml/cid" xmlns:w16="http://schemas.microsoft.com/office/word/2018/wordml" xmlns:w16du="http://schemas.microsoft.com/office/word/2023/wordml/word16du" xmlns:w16sdtdh="http://schemas.microsoft.com/office/word/2020/wordml/sdtdatahash" xmlns:w16se="http://schemas.microsoft.com/office/word/2015/wordml/symex" xmlns:wpg="http://schemas.microsoft.com/office/word/2010/wordprocessingGroup" xmlns:wpi="http://schemas.microsoft.com/office/word/2010/wordprocessingInk" xmlns:wne="http://schemas.microsoft.com/office/word/2006/wordml" xmlns:wps="http://schemas.microsoft.com/office/word/2010/wordprocessingShape" mc:Ignorable="w14 w15 w16se w16cid w16 w16cex w16sdtdh w16du wp14">
+  <w:abstractNum w:abstractNumId="0" w15:restartNumberingAfterBreak="0">
+    <w:nsid w:val="7E7C2DB2"/>
+    <w:multiLevelType w:val="hybridMultilevel"/>
+    <w:tmpl w:val="837CB7F6"/>
+    <w:lvl w:ilvl="0" w:tplc="0407000F">
+      <w:start w:val="1"/>
+      <w:numFmt w:val="decimal"/>
+      <w:lvlText w:val="%1."/>
+      <w:lvlJc w:val="left"/>
+      <w:pPr>
+        <w:ind w:left="720" w:hanging="360"/>
+      </w:pPr>
+      <w:rPr>
+        <w:rFonts w:hint="default"/>
+      </w:rPr>
+    </w:lvl>
+    <w:lvl w:ilvl="1" w:tplc="04070019" w:tentative="1">
+      <w:start w:val="1"/>
+      <w:numFmt w:val="lowerLetter"/>
+      <w:lvlText w:val="%2."/>
+      <w:lvlJc w:val="left"/>
+      <w:pPr>
+        <w:ind w:left="1440" w:hanging="360"/>
+      </w:pPr>
+    </w:lvl>
+    <w:lvl w:ilvl="2" w:tplc="0407001B" w:tentative="1">
+      <w:start w:val="1"/>
+      <w:numFmt w:val="lowerRoman"/>
+      <w:lvlText w:val="%3."/>
+      <w:lvlJc w:val="right"/>
+      <w:pPr>
+        <w:ind w:left="2160" w:hanging="180"/>
+      </w:pPr>
+    </w:lvl>
+    <w:lvl w:ilvl="3" w:tplc="0407000F" w:tentative="1">
+      <w:start w:val="1"/>
+      <w:numFmt w:val="decimal"/>
+      <w:lvlText w:val="%4."/>
+      <w:lvlJc w:val="left"/>
+      <w:pPr>
+        <w:ind w:left="2880" w:hanging="360"/>
+      </w:pPr>
+    </w:lvl>
+    <w:lvl w:ilvl="4" w:tplc="04070019" w:tentative="1">
+      <w:start w:val="1"/>
+      <w:numFmt w:val="lowerLetter"/>
+      <w:lvlText w:val="%5."/>
+      <w:lvlJc w:val="left"/>
+      <w:pPr>
+        <w:ind w:left="3600" w:hanging="360"/>
+      </w:pPr>
+    </w:lvl>
+    <w:lvl w:ilvl="5" w:tplc="0407001B" w:tentative="1">
+      <w:start w:val="1"/>
+      <w:numFmt w:val="lowerRoman"/>
+      <w:lvlText w:val="%6."/>
+      <w:lvlJc w:val="right"/>
+      <w:pPr>
+        <w:ind w:left="4320" w:hanging="180"/>
+      </w:pPr>
+    </w:lvl>
+    <w:lvl w:ilvl="6" w:tplc="0407000F" w:tentative="1">
+      <w:start w:val="1"/>
+      <w:numFmt w:val="decimal"/>
+      <w:lvlText w:val="%7."/>
+      <w:lvlJc w:val="left"/>
+      <w:pPr>
+        <w:ind w:left="5040" w:hanging="360"/>
+      </w:pPr>
+    </w:lvl>
+    <w:lvl w:ilvl="7" w:tplc="04070019" w:tentative="1">
+      <w:start w:val="1"/>
+      <w:numFmt w:val="lowerLetter"/>
+      <w:lvlText w:val="%8."/>
+      <w:lvlJc w:val="left"/>
+      <w:pPr>
+        <w:ind w:left="5760" w:hanging="360"/>
+      </w:pPr>
+    </w:lvl>
+    <w:lvl w:ilvl="8" w:tplc="0407001B" w:tentative="1">
+      <w:start w:val="1"/>
+      <w:numFmt w:val="lowerRoman"/>
+      <w:lvlText w:val="%9."/>
+      <w:lvlJc w:val="right"/>
+      <w:pPr>
+        <w:ind w:left="6480" w:hanging="180"/>
+      </w:pPr>
+    </w:lvl>
+  </w:abstractNum>
+  <w:num w:numId="1" w16cid:durableId="1078016812">
+    <w:abstractNumId w:val="0"/>
+  </w:num>
+</w:numbering>
 </file>
 
 <file path=word/styles.xml><?xml version="1.0" encoding="utf-8"?>

</xml_diff>